<commit_message>
Release : versi 1.0.0
</commit_message>
<xml_diff>
--- a/Sistem Pakar Diagnosa Malaria.docx
+++ b/Sistem Pakar Diagnosa Malaria.docx
@@ -55,6 +55,7 @@
         <w:jc w:val="both"/>
         <w:rPr>
           <w:rFonts w:ascii="Times New Roman" w:hAnsi="Times New Roman" w:cs="Times New Roman"/>
+          <w:b/>
           <w:color w:val="222222"/>
           <w:sz w:val="24"/>
           <w:szCs w:val="24"/>
@@ -101,107 +102,6 @@
           <w:shd w:val="clear" w:color="auto" w:fill="FFFFFF"/>
         </w:rPr>
       </w:pPr>
-      <w:r>
-        <w:rPr>
-          <w:rFonts w:ascii="Times New Roman" w:hAnsi="Times New Roman" w:cs="Times New Roman"/>
-          <w:b/>
-          <w:color w:val="222222"/>
-          <w:sz w:val="24"/>
-          <w:szCs w:val="24"/>
-          <w:shd w:val="clear" w:color="auto" w:fill="FFFFFF"/>
-        </w:rPr>
-        <w:t>Gejala</w:t>
-      </w:r>
-      <w:r>
-        <w:rPr>
-          <w:rFonts w:ascii="Times New Roman" w:hAnsi="Times New Roman" w:cs="Times New Roman"/>
-          <w:color w:val="222222"/>
-          <w:sz w:val="24"/>
-          <w:szCs w:val="24"/>
-          <w:shd w:val="clear" w:color="auto" w:fill="FFFFFF"/>
-        </w:rPr>
-        <w:t xml:space="preserve"> : </w:t>
-      </w:r>
-      <w:r>
-        <w:rPr>
-          <w:rFonts w:ascii="Times New Roman" w:hAnsi="Times New Roman" w:cs="Times New Roman"/>
-          <w:color w:val="222222"/>
-          <w:sz w:val="24"/>
-          <w:szCs w:val="24"/>
-          <w:shd w:val="clear" w:color="auto" w:fill="FFFFFF"/>
-        </w:rPr>
-        <w:t>demam yang hilang timbul yang tidak teratur</w:t>
-      </w:r>
-      <w:r>
-        <w:rPr>
-          <w:rFonts w:ascii="Times New Roman" w:hAnsi="Times New Roman" w:cs="Times New Roman"/>
-          <w:color w:val="222222"/>
-          <w:sz w:val="24"/>
-          <w:szCs w:val="24"/>
-          <w:shd w:val="clear" w:color="auto" w:fill="FFFFFF"/>
-        </w:rPr>
-        <w:t xml:space="preserve">, demam terjadi setiap 48 jam, </w:t>
-      </w:r>
-      <w:r>
-        <w:rPr>
-          <w:rFonts w:ascii="Times New Roman" w:hAnsi="Times New Roman" w:cs="Times New Roman"/>
-          <w:color w:val="222222"/>
-          <w:sz w:val="24"/>
-          <w:szCs w:val="24"/>
-          <w:shd w:val="clear" w:color="auto" w:fill="FFFFFF"/>
-        </w:rPr>
-        <w:t>gejala klasik trias malaria</w:t>
-      </w:r>
-      <w:r>
-        <w:rPr>
-          <w:rFonts w:ascii="Times New Roman" w:hAnsi="Times New Roman" w:cs="Times New Roman"/>
-          <w:color w:val="222222"/>
-          <w:sz w:val="24"/>
-          <w:szCs w:val="24"/>
-          <w:shd w:val="clear" w:color="auto" w:fill="FFFFFF"/>
-        </w:rPr>
-        <w:t xml:space="preserve">, </w:t>
-      </w:r>
-      <w:r>
-        <w:rPr>
-          <w:rFonts w:ascii="Times New Roman" w:hAnsi="Times New Roman" w:cs="Times New Roman"/>
-          <w:color w:val="222222"/>
-          <w:sz w:val="24"/>
-          <w:szCs w:val="24"/>
-          <w:shd w:val="clear" w:color="auto" w:fill="FFFFFF"/>
-        </w:rPr>
-        <w:t>menggigil</w:t>
-      </w:r>
-      <w:r>
-        <w:rPr>
-          <w:rFonts w:ascii="Times New Roman" w:hAnsi="Times New Roman" w:cs="Times New Roman"/>
-          <w:color w:val="222222"/>
-          <w:sz w:val="24"/>
-          <w:szCs w:val="24"/>
-          <w:shd w:val="clear" w:color="auto" w:fill="FFFFFF"/>
-        </w:rPr>
-        <w:t>,</w:t>
-      </w:r>
-      <w:r>
-        <w:rPr>
-          <w:rFonts w:ascii="Times New Roman" w:hAnsi="Times New Roman" w:cs="Times New Roman"/>
-          <w:color w:val="222222"/>
-          <w:sz w:val="24"/>
-          <w:szCs w:val="24"/>
-          <w:shd w:val="clear" w:color="auto" w:fill="FFFFFF"/>
-        </w:rPr>
-        <w:t xml:space="preserve"> </w:t>
-      </w:r>
-      <w:r>
-        <w:rPr>
-          <w:rFonts w:ascii="Times New Roman" w:hAnsi="Times New Roman" w:cs="Times New Roman"/>
-          <w:color w:val="222222"/>
-          <w:sz w:val="24"/>
-          <w:szCs w:val="24"/>
-          <w:shd w:val="clear" w:color="auto" w:fill="FFFFFF"/>
-        </w:rPr>
-        <w:t>panas, dingin, keringat, sore hari, sering kambuh.</w:t>
-      </w:r>
     </w:p>
     <w:p>
       <w:pPr>
@@ -216,787 +116,367 @@
           <w:shd w:val="clear" w:color="auto" w:fill="FFFFFF"/>
         </w:rPr>
       </w:pPr>
+      <w:r>
+        <w:rPr>
+          <w:rFonts w:ascii="Times New Roman" w:hAnsi="Times New Roman" w:cs="Times New Roman"/>
+          <w:b/>
+          <w:color w:val="222222"/>
+          <w:sz w:val="24"/>
+          <w:szCs w:val="24"/>
+          <w:shd w:val="clear" w:color="auto" w:fill="FFFFFF"/>
+        </w:rPr>
+        <w:t>Malaria Tropika</w:t>
+      </w:r>
+      <w:r>
+        <w:rPr>
+          <w:rFonts w:ascii="Times New Roman" w:hAnsi="Times New Roman" w:cs="Times New Roman"/>
+          <w:b/>
+          <w:color w:val="222222"/>
+          <w:sz w:val="24"/>
+          <w:szCs w:val="24"/>
+          <w:shd w:val="clear" w:color="auto" w:fill="FFFFFF"/>
+        </w:rPr>
+        <w:t xml:space="preserve"> / </w:t>
+      </w:r>
+      <w:r>
+        <w:rPr>
+          <w:rFonts w:ascii="Times New Roman" w:hAnsi="Times New Roman" w:cs="Times New Roman"/>
+          <w:b/>
+          <w:color w:val="222222"/>
+          <w:sz w:val="24"/>
+          <w:szCs w:val="24"/>
+          <w:shd w:val="clear" w:color="auto" w:fill="FFFFFF"/>
+        </w:rPr>
+        <w:t>Malaria falciparum</w:t>
+      </w:r>
+      <w:r>
+        <w:rPr>
+          <w:rFonts w:ascii="Times New Roman" w:hAnsi="Times New Roman" w:cs="Times New Roman"/>
+          <w:b/>
+          <w:color w:val="222222"/>
+          <w:sz w:val="24"/>
+          <w:szCs w:val="24"/>
+          <w:shd w:val="clear" w:color="auto" w:fill="FFFFFF"/>
+        </w:rPr>
+        <w:t>Mala</w:t>
+      </w:r>
+    </w:p>
+    <w:p>
+      <w:pPr>
+        <w:spacing w:after="0" w:line="360" w:lineRule="auto"/>
+        <w:jc w:val="both"/>
+        <w:rPr>
+          <w:rFonts w:ascii="Times New Roman" w:hAnsi="Times New Roman" w:cs="Times New Roman"/>
+          <w:color w:val="222222"/>
+          <w:sz w:val="24"/>
+          <w:szCs w:val="24"/>
+          <w:shd w:val="clear" w:color="auto" w:fill="FFFFFF"/>
+        </w:rPr>
+      </w:pPr>
+      <w:r>
+        <w:rPr>
+          <w:rFonts w:ascii="Times New Roman" w:hAnsi="Times New Roman" w:cs="Times New Roman"/>
+          <w:sz w:val="24"/>
+          <w:szCs w:val="24"/>
+        </w:rPr>
+        <w:t>Penyebabnya yaitu Plasmodium</w:t>
+      </w:r>
+      <w:r>
+        <w:rPr>
+          <w:rFonts w:ascii="Times New Roman" w:hAnsi="Times New Roman" w:cs="Times New Roman"/>
+          <w:color w:val="222222"/>
+          <w:sz w:val="24"/>
+          <w:szCs w:val="24"/>
+          <w:shd w:val="clear" w:color="auto" w:fill="FFFFFF"/>
+        </w:rPr>
+        <w:t xml:space="preserve"> </w:t>
+      </w:r>
+      <w:r>
+        <w:rPr>
+          <w:rFonts w:ascii="Times New Roman" w:hAnsi="Times New Roman" w:cs="Times New Roman"/>
+          <w:color w:val="222222"/>
+          <w:sz w:val="24"/>
+          <w:szCs w:val="24"/>
+          <w:shd w:val="clear" w:color="auto" w:fill="FFFFFF"/>
+        </w:rPr>
+        <w:t xml:space="preserve">Falciparum. </w:t>
+      </w:r>
+      <w:r>
+        <w:rPr>
+          <w:rFonts w:ascii="Times New Roman" w:hAnsi="Times New Roman" w:cs="Times New Roman"/>
+          <w:color w:val="222222"/>
+          <w:sz w:val="24"/>
+          <w:szCs w:val="24"/>
+          <w:shd w:val="clear" w:color="auto" w:fill="FFFFFF"/>
+        </w:rPr>
+        <w:t>Malaria jenis ini merupakan bentuk malaria paling berat serta paling sering terjadi komplikasi. Masa inkubasinya berkisar 9 – 14 hari. Gejala yang dirasakan berupa demam yang tidak teratur, anemia dan splenomegali (pembesaran limpa). Gejala awal sebelum gejala tersebut muncul dapat berupa sakit kepala, nyeri tungkai, lesu, mual, muntah dan diare.</w:t>
+      </w:r>
+    </w:p>
+    <w:p>
+      <w:pPr>
+        <w:spacing w:after="0" w:line="360" w:lineRule="auto"/>
+        <w:jc w:val="both"/>
+        <w:rPr>
+          <w:rFonts w:ascii="Times New Roman" w:hAnsi="Times New Roman" w:cs="Times New Roman"/>
+          <w:b/>
+          <w:color w:val="222222"/>
+          <w:sz w:val="24"/>
+          <w:szCs w:val="24"/>
+          <w:shd w:val="clear" w:color="auto" w:fill="FFFFFF"/>
+        </w:rPr>
+      </w:pPr>
+      <w:r>
+        <w:rPr>
+          <w:rFonts w:ascii="Times New Roman" w:hAnsi="Times New Roman" w:cs="Times New Roman"/>
+          <w:color w:val="222222"/>
+          <w:sz w:val="24"/>
+          <w:szCs w:val="24"/>
+          <w:shd w:val="clear" w:color="auto" w:fill="FFFFFF"/>
+        </w:rPr>
+        <w:t>Malaria tropika sering resisten (kebal) terhadap pengobatan standar malaria. Jika infeksinya memberat, dapat menyebabkan kejang. Demam yang sering terjadi yaitu suhu ≥40</w:t>
+      </w:r>
+      <w:r>
+        <w:rPr>
+          <w:rFonts w:ascii="Times New Roman" w:hAnsi="Times New Roman" w:cs="Times New Roman"/>
+          <w:color w:val="222222"/>
+          <w:sz w:val="24"/>
+          <w:szCs w:val="24"/>
+          <w:shd w:val="clear" w:color="auto" w:fill="FFFFFF"/>
+        </w:rPr>
+        <w:t>.</w:t>
+      </w:r>
+      <w:r>
+        <w:rPr>
+          <w:rFonts w:ascii="Times New Roman" w:hAnsi="Times New Roman" w:cs="Times New Roman"/>
+          <w:color w:val="222222"/>
+          <w:sz w:val="24"/>
+          <w:szCs w:val="24"/>
+          <w:shd w:val="clear" w:color="auto" w:fill="FFFFFF"/>
+        </w:rPr>
+        <w:t xml:space="preserve"> </w:t>
+      </w:r>
+    </w:p>
+    <w:p>
+      <w:pPr>
+        <w:spacing w:after="0" w:line="360" w:lineRule="auto"/>
+        <w:jc w:val="both"/>
+        <w:rPr>
+          <w:rFonts w:ascii="Times New Roman" w:hAnsi="Times New Roman" w:cs="Times New Roman"/>
+          <w:color w:val="222222"/>
+          <w:sz w:val="24"/>
+          <w:szCs w:val="24"/>
+          <w:shd w:val="clear" w:color="auto" w:fill="FFFFFF"/>
+        </w:rPr>
+      </w:pPr>
+    </w:p>
+    <w:p>
+      <w:pPr>
+        <w:spacing w:after="0" w:line="360" w:lineRule="auto"/>
+        <w:jc w:val="both"/>
+        <w:rPr>
+          <w:rFonts w:ascii="Times New Roman" w:hAnsi="Times New Roman" w:cs="Times New Roman"/>
+          <w:b/>
+          <w:color w:val="222222"/>
+          <w:sz w:val="24"/>
+          <w:szCs w:val="24"/>
+          <w:shd w:val="clear" w:color="auto" w:fill="FFFFFF"/>
+        </w:rPr>
+      </w:pPr>
+      <w:r>
+        <w:rPr>
+          <w:rFonts w:ascii="Times New Roman" w:hAnsi="Times New Roman" w:cs="Times New Roman"/>
+          <w:b/>
+          <w:color w:val="222222"/>
+          <w:sz w:val="24"/>
+          <w:szCs w:val="24"/>
+          <w:shd w:val="clear" w:color="auto" w:fill="FFFFFF"/>
+        </w:rPr>
+        <w:t>Malaria Ovale</w:t>
+      </w:r>
+    </w:p>
+    <w:p>
+      <w:pPr>
+        <w:spacing w:after="0" w:line="360" w:lineRule="auto"/>
+        <w:jc w:val="both"/>
+        <w:rPr>
+          <w:rFonts w:ascii="Times New Roman" w:hAnsi="Times New Roman" w:cs="Times New Roman"/>
+          <w:b/>
+          <w:color w:val="222222"/>
+          <w:sz w:val="24"/>
+          <w:szCs w:val="24"/>
+          <w:shd w:val="clear" w:color="auto" w:fill="FFFFFF"/>
+        </w:rPr>
+      </w:pPr>
+      <w:r>
+        <w:rPr>
+          <w:rFonts w:ascii="Times New Roman" w:hAnsi="Times New Roman" w:cs="Times New Roman"/>
+          <w:sz w:val="24"/>
+          <w:szCs w:val="24"/>
+        </w:rPr>
+        <w:t>Penyebabnya yaitu Plasmodium</w:t>
+      </w:r>
+      <w:r>
+        <w:rPr>
+          <w:rFonts w:ascii="Times New Roman" w:hAnsi="Times New Roman" w:cs="Times New Roman"/>
+          <w:color w:val="222222"/>
+          <w:sz w:val="24"/>
+          <w:szCs w:val="24"/>
+          <w:shd w:val="clear" w:color="auto" w:fill="FFFFFF"/>
+        </w:rPr>
+        <w:t xml:space="preserve"> </w:t>
+      </w:r>
+      <w:r>
+        <w:rPr>
+          <w:rFonts w:ascii="Times New Roman" w:hAnsi="Times New Roman" w:cs="Times New Roman"/>
+          <w:color w:val="222222"/>
+          <w:sz w:val="24"/>
+          <w:szCs w:val="24"/>
+          <w:shd w:val="clear" w:color="auto" w:fill="FFFFFF"/>
+        </w:rPr>
+        <w:t xml:space="preserve">ovale. </w:t>
+      </w:r>
+      <w:r>
+        <w:rPr>
+          <w:rFonts w:ascii="Times New Roman" w:hAnsi="Times New Roman" w:cs="Times New Roman"/>
+          <w:color w:val="222222"/>
+          <w:sz w:val="24"/>
+          <w:szCs w:val="24"/>
+          <w:shd w:val="clear" w:color="auto" w:fill="FFFFFF"/>
+        </w:rPr>
+        <w:t>Malaria ovale merupakan bentuk malaria paling ringan dari semua jenis malaria. Masa inkubasinya sekitar 11 – 16 hari. Gejala yang muncul hampir sama dengan malaria vivax namun lebih ringan serta puncak demam juga lebih rendah. Serangan dirasakan setiap 3 – 4 hari dan terjadi pada malam hari. Malaria ovale dapat sembuh spontan tanpa pengobatan.</w:t>
+      </w:r>
+    </w:p>
+    <w:p>
+      <w:pPr>
+        <w:spacing w:after="0" w:line="360" w:lineRule="auto"/>
+        <w:jc w:val="both"/>
+        <w:rPr>
+          <w:rFonts w:ascii="Times New Roman" w:hAnsi="Times New Roman" w:cs="Times New Roman"/>
+          <w:color w:val="222222"/>
+          <w:sz w:val="24"/>
+          <w:szCs w:val="24"/>
+          <w:shd w:val="clear" w:color="auto" w:fill="FFFFFF"/>
+        </w:rPr>
+      </w:pPr>
+    </w:p>
+    <w:p>
+      <w:pPr>
+        <w:spacing w:after="0" w:line="360" w:lineRule="auto"/>
+        <w:jc w:val="both"/>
+        <w:rPr>
+          <w:rFonts w:ascii="Times New Roman" w:hAnsi="Times New Roman" w:cs="Times New Roman"/>
+          <w:b/>
+          <w:color w:val="222222"/>
+          <w:sz w:val="24"/>
+          <w:szCs w:val="24"/>
+          <w:shd w:val="clear" w:color="auto" w:fill="FFFFFF"/>
+        </w:rPr>
+      </w:pPr>
+      <w:r>
+        <w:rPr>
+          <w:rFonts w:ascii="Times New Roman" w:hAnsi="Times New Roman" w:cs="Times New Roman"/>
+          <w:b/>
+          <w:color w:val="222222"/>
+          <w:sz w:val="24"/>
+          <w:szCs w:val="24"/>
+          <w:shd w:val="clear" w:color="auto" w:fill="FFFFFF"/>
+        </w:rPr>
+        <w:t>Malaria Kuartana</w:t>
+      </w:r>
+      <w:r>
+        <w:rPr>
+          <w:rFonts w:ascii="Times New Roman" w:hAnsi="Times New Roman" w:cs="Times New Roman"/>
+          <w:b/>
+          <w:color w:val="222222"/>
+          <w:sz w:val="24"/>
+          <w:szCs w:val="24"/>
+          <w:shd w:val="clear" w:color="auto" w:fill="FFFFFF"/>
+        </w:rPr>
+        <w:t xml:space="preserve"> /</w:t>
+      </w:r>
+      <w:r>
+        <w:rPr>
+          <w:rFonts w:ascii="Times New Roman" w:hAnsi="Times New Roman" w:cs="Times New Roman"/>
+          <w:b/>
+          <w:color w:val="222222"/>
+          <w:sz w:val="24"/>
+          <w:szCs w:val="24"/>
+          <w:shd w:val="clear" w:color="auto" w:fill="FFFFFF"/>
+        </w:rPr>
+        <w:t xml:space="preserve"> </w:t>
+      </w:r>
+      <w:r>
+        <w:rPr>
+          <w:rFonts w:ascii="Times New Roman" w:hAnsi="Times New Roman" w:cs="Times New Roman"/>
+          <w:b/>
+          <w:color w:val="222222"/>
+          <w:sz w:val="24"/>
+          <w:szCs w:val="24"/>
+          <w:shd w:val="clear" w:color="auto" w:fill="FFFFFF"/>
+        </w:rPr>
+        <w:t>Malaria</w:t>
+      </w:r>
+      <w:r>
+        <w:rPr>
+          <w:rFonts w:ascii="Times New Roman" w:hAnsi="Times New Roman" w:cs="Times New Roman"/>
+          <w:b/>
+          <w:color w:val="222222"/>
+          <w:sz w:val="24"/>
+          <w:szCs w:val="24"/>
+          <w:shd w:val="clear" w:color="auto" w:fill="FFFFFF"/>
+        </w:rPr>
+        <w:t xml:space="preserve"> M</w:t>
+      </w:r>
+      <w:r>
+        <w:rPr>
+          <w:rFonts w:ascii="Times New Roman" w:hAnsi="Times New Roman" w:cs="Times New Roman"/>
+          <w:b/>
+          <w:color w:val="222222"/>
+          <w:sz w:val="24"/>
+          <w:szCs w:val="24"/>
+          <w:shd w:val="clear" w:color="auto" w:fill="FFFFFF"/>
+        </w:rPr>
+        <w:t>alariae</w:t>
+      </w:r>
+    </w:p>
+    <w:p>
+      <w:pPr>
+        <w:spacing w:after="0" w:line="360" w:lineRule="auto"/>
+        <w:jc w:val="both"/>
+        <w:rPr>
+          <w:rFonts w:ascii="Times New Roman" w:hAnsi="Times New Roman" w:cs="Times New Roman"/>
+          <w:b/>
+          <w:sz w:val="24"/>
+          <w:szCs w:val="24"/>
+        </w:rPr>
+      </w:pPr>
+      <w:r>
+        <w:rPr>
+          <w:rFonts w:ascii="Times New Roman" w:hAnsi="Times New Roman" w:cs="Times New Roman"/>
+          <w:sz w:val="24"/>
+          <w:szCs w:val="24"/>
+        </w:rPr>
+        <w:t xml:space="preserve">Merupakan malaria yang cukup jarang ditemukan. Penyebabnya yaitu Plasmodium Malariae. </w:t>
+      </w:r>
+      <w:r>
+        <w:rPr>
+          <w:rFonts w:ascii="Times New Roman" w:hAnsi="Times New Roman" w:cs="Times New Roman"/>
+          <w:sz w:val="24"/>
+          <w:szCs w:val="24"/>
+        </w:rPr>
+        <w:t xml:space="preserve">Masa inkubasinya berkisar 18 – 40 hari. Gejala malaria kuartana mirip dengan malaria vivax namun lebih ringan. Pembesaran limpa juga didapatkan pembesaran ringan saja. Walaupun jarang menimbulkan komplikasi, malaria ini dapat menyebabkan sindroma nefrotik (penyakit pada ginjal). Diduga komplikasi ginjal ini disebabkan karena adanya kompleks imun yang </w:t>
+      </w:r>
+      <w:r>
+        <w:rPr>
+          <w:rFonts w:ascii="Times New Roman" w:hAnsi="Times New Roman" w:cs="Times New Roman"/>
+          <w:sz w:val="24"/>
+          <w:szCs w:val="24"/>
+        </w:rPr>
+        <w:lastRenderedPageBreak/>
+        <w:t>terdapat pada ginjal. Jika sudah terjadi komplikasi ini, respon terhadap pengobatan anti malaria sering tidak menolong. Pengobatan yang diberikan lebih dari pengobatan anti malaria biasa.</w:t>
+      </w:r>
       <w:bookmarkStart w:id="0" w:name="_GoBack"/>
       <w:bookmarkEnd w:id="0"/>
-    </w:p>
-    <w:p>
-      <w:pPr>
-        <w:spacing w:after="0" w:line="360" w:lineRule="auto"/>
-        <w:jc w:val="both"/>
-        <w:rPr>
-          <w:rFonts w:ascii="Times New Roman" w:hAnsi="Times New Roman" w:cs="Times New Roman"/>
-          <w:b/>
-          <w:color w:val="222222"/>
-          <w:sz w:val="24"/>
-          <w:szCs w:val="24"/>
-          <w:shd w:val="clear" w:color="auto" w:fill="FFFFFF"/>
-        </w:rPr>
-      </w:pPr>
-      <w:r>
-        <w:rPr>
-          <w:rFonts w:ascii="Times New Roman" w:hAnsi="Times New Roman" w:cs="Times New Roman"/>
-          <w:b/>
-          <w:color w:val="222222"/>
-          <w:sz w:val="24"/>
-          <w:szCs w:val="24"/>
-          <w:shd w:val="clear" w:color="auto" w:fill="FFFFFF"/>
-        </w:rPr>
-        <w:t>Malaria Tropika</w:t>
-      </w:r>
-      <w:r>
-        <w:rPr>
-          <w:rFonts w:ascii="Times New Roman" w:hAnsi="Times New Roman" w:cs="Times New Roman"/>
-          <w:b/>
-          <w:color w:val="222222"/>
-          <w:sz w:val="24"/>
-          <w:szCs w:val="24"/>
-          <w:shd w:val="clear" w:color="auto" w:fill="FFFFFF"/>
-        </w:rPr>
-        <w:t xml:space="preserve"> / </w:t>
-      </w:r>
-      <w:r>
-        <w:rPr>
-          <w:rFonts w:ascii="Times New Roman" w:hAnsi="Times New Roman" w:cs="Times New Roman"/>
-          <w:b/>
-          <w:color w:val="222222"/>
-          <w:sz w:val="24"/>
-          <w:szCs w:val="24"/>
-          <w:shd w:val="clear" w:color="auto" w:fill="FFFFFF"/>
-        </w:rPr>
-        <w:t>Malaria falciparum</w:t>
-      </w:r>
-      <w:r>
-        <w:rPr>
-          <w:rFonts w:ascii="Times New Roman" w:hAnsi="Times New Roman" w:cs="Times New Roman"/>
-          <w:b/>
-          <w:color w:val="222222"/>
-          <w:sz w:val="24"/>
-          <w:szCs w:val="24"/>
-          <w:shd w:val="clear" w:color="auto" w:fill="FFFFFF"/>
-        </w:rPr>
-        <w:t>Mala</w:t>
-      </w:r>
-    </w:p>
-    <w:p>
-      <w:pPr>
-        <w:spacing w:after="0" w:line="360" w:lineRule="auto"/>
-        <w:jc w:val="both"/>
-        <w:rPr>
-          <w:rFonts w:ascii="Times New Roman" w:hAnsi="Times New Roman" w:cs="Times New Roman"/>
-          <w:color w:val="222222"/>
-          <w:sz w:val="24"/>
-          <w:szCs w:val="24"/>
-          <w:shd w:val="clear" w:color="auto" w:fill="FFFFFF"/>
-        </w:rPr>
-      </w:pPr>
-      <w:r>
-        <w:rPr>
-          <w:rFonts w:ascii="Times New Roman" w:hAnsi="Times New Roman" w:cs="Times New Roman"/>
-          <w:sz w:val="24"/>
-          <w:szCs w:val="24"/>
-        </w:rPr>
-        <w:t>Penyebabnya yaitu Plasmodium</w:t>
-      </w:r>
-      <w:r>
-        <w:rPr>
-          <w:rFonts w:ascii="Times New Roman" w:hAnsi="Times New Roman" w:cs="Times New Roman"/>
-          <w:color w:val="222222"/>
-          <w:sz w:val="24"/>
-          <w:szCs w:val="24"/>
-          <w:shd w:val="clear" w:color="auto" w:fill="FFFFFF"/>
-        </w:rPr>
-        <w:t xml:space="preserve"> </w:t>
-      </w:r>
-      <w:r>
-        <w:rPr>
-          <w:rFonts w:ascii="Times New Roman" w:hAnsi="Times New Roman" w:cs="Times New Roman"/>
-          <w:color w:val="222222"/>
-          <w:sz w:val="24"/>
-          <w:szCs w:val="24"/>
-          <w:shd w:val="clear" w:color="auto" w:fill="FFFFFF"/>
-        </w:rPr>
-        <w:t xml:space="preserve">Falciparum. </w:t>
-      </w:r>
-      <w:r>
-        <w:rPr>
-          <w:rFonts w:ascii="Times New Roman" w:hAnsi="Times New Roman" w:cs="Times New Roman"/>
-          <w:color w:val="222222"/>
-          <w:sz w:val="24"/>
-          <w:szCs w:val="24"/>
-          <w:shd w:val="clear" w:color="auto" w:fill="FFFFFF"/>
-        </w:rPr>
-        <w:t>Malaria jenis ini merupakan bentuk malaria paling berat serta paling sering terjadi komplikasi. Masa inkubasinya berkisar 9 – 14 hari. Gejala yang dirasakan berupa demam yang tidak teratur, anemia dan splenomegali (pembesaran limpa). Gejala awal sebelum gejala tersebut muncul dapat berupa sakit kepala, nyeri tungkai, lesu, mual, muntah dan diare.</w:t>
-      </w:r>
-    </w:p>
-    <w:p>
-      <w:pPr>
-        <w:spacing w:after="0" w:line="360" w:lineRule="auto"/>
-        <w:jc w:val="both"/>
-        <w:rPr>
-          <w:rFonts w:ascii="Times New Roman" w:hAnsi="Times New Roman" w:cs="Times New Roman"/>
-          <w:color w:val="222222"/>
-          <w:sz w:val="24"/>
-          <w:szCs w:val="24"/>
-          <w:shd w:val="clear" w:color="auto" w:fill="FFFFFF"/>
-        </w:rPr>
-      </w:pPr>
-      <w:r>
-        <w:rPr>
-          <w:rFonts w:ascii="Times New Roman" w:hAnsi="Times New Roman" w:cs="Times New Roman"/>
-          <w:color w:val="222222"/>
-          <w:sz w:val="24"/>
-          <w:szCs w:val="24"/>
-          <w:shd w:val="clear" w:color="auto" w:fill="FFFFFF"/>
-        </w:rPr>
-        <w:t>Malaria tropika sering resisten (kebal) terhadap pengobatan standar malaria. Jika infeksinya memberat, dapat menyebabkan kejang. Demam yang sering terjadi yaitu suhu ≥40</w:t>
-      </w:r>
-      <w:r>
-        <w:rPr>
-          <w:rFonts w:ascii="Times New Roman" w:hAnsi="Times New Roman" w:cs="Times New Roman"/>
-          <w:color w:val="222222"/>
-          <w:sz w:val="24"/>
-          <w:szCs w:val="24"/>
-          <w:shd w:val="clear" w:color="auto" w:fill="FFFFFF"/>
-        </w:rPr>
-        <w:t>.</w:t>
-      </w:r>
-    </w:p>
-    <w:p>
-      <w:pPr>
-        <w:spacing w:after="0" w:line="360" w:lineRule="auto"/>
-        <w:jc w:val="both"/>
-        <w:rPr>
-          <w:rFonts w:ascii="Times New Roman" w:hAnsi="Times New Roman" w:cs="Times New Roman"/>
-          <w:b/>
-          <w:color w:val="222222"/>
-          <w:sz w:val="24"/>
-          <w:szCs w:val="24"/>
-          <w:shd w:val="clear" w:color="auto" w:fill="FFFFFF"/>
-        </w:rPr>
-      </w:pPr>
-      <w:r>
-        <w:rPr>
-          <w:rFonts w:ascii="Times New Roman" w:hAnsi="Times New Roman" w:cs="Times New Roman"/>
-          <w:b/>
-          <w:color w:val="222222"/>
-          <w:sz w:val="24"/>
-          <w:szCs w:val="24"/>
-          <w:shd w:val="clear" w:color="auto" w:fill="FFFFFF"/>
-        </w:rPr>
-        <w:t>Gejala :</w:t>
-      </w:r>
-      <w:r>
-        <w:rPr>
-          <w:rFonts w:ascii="Times New Roman" w:hAnsi="Times New Roman" w:cs="Times New Roman"/>
-          <w:color w:val="222222"/>
-          <w:sz w:val="24"/>
-          <w:szCs w:val="24"/>
-          <w:shd w:val="clear" w:color="auto" w:fill="FFFFFF"/>
-        </w:rPr>
-        <w:t xml:space="preserve"> demam yang tidak teratur</w:t>
-      </w:r>
-      <w:r>
-        <w:rPr>
-          <w:rFonts w:ascii="Times New Roman" w:hAnsi="Times New Roman" w:cs="Times New Roman"/>
-          <w:color w:val="222222"/>
-          <w:sz w:val="24"/>
-          <w:szCs w:val="24"/>
-          <w:shd w:val="clear" w:color="auto" w:fill="FFFFFF"/>
-        </w:rPr>
-        <w:t>,</w:t>
-      </w:r>
-      <w:r>
-        <w:rPr>
-          <w:rFonts w:ascii="Times New Roman" w:hAnsi="Times New Roman" w:cs="Times New Roman"/>
-          <w:color w:val="222222"/>
-          <w:sz w:val="24"/>
-          <w:szCs w:val="24"/>
-          <w:shd w:val="clear" w:color="auto" w:fill="FFFFFF"/>
-        </w:rPr>
-        <w:t xml:space="preserve"> demam </w:t>
-      </w:r>
-      <w:r>
-        <w:rPr>
-          <w:rFonts w:ascii="Times New Roman" w:hAnsi="Times New Roman" w:cs="Times New Roman"/>
-          <w:color w:val="222222"/>
-          <w:sz w:val="24"/>
-          <w:szCs w:val="24"/>
-          <w:shd w:val="clear" w:color="auto" w:fill="FFFFFF"/>
-        </w:rPr>
-        <w:t>24 - 48 jam</w:t>
-      </w:r>
-      <w:r>
-        <w:rPr>
-          <w:rFonts w:ascii="Times New Roman" w:hAnsi="Times New Roman" w:cs="Times New Roman"/>
-          <w:color w:val="222222"/>
-          <w:sz w:val="24"/>
-          <w:szCs w:val="24"/>
-          <w:shd w:val="clear" w:color="auto" w:fill="FFFFFF"/>
-        </w:rPr>
-        <w:t>,</w:t>
-      </w:r>
-      <w:r>
-        <w:rPr>
-          <w:rFonts w:ascii="Times New Roman" w:hAnsi="Times New Roman" w:cs="Times New Roman"/>
-          <w:color w:val="222222"/>
-          <w:sz w:val="24"/>
-          <w:szCs w:val="24"/>
-          <w:shd w:val="clear" w:color="auto" w:fill="FFFFFF"/>
-        </w:rPr>
-        <w:t xml:space="preserve"> </w:t>
-      </w:r>
-      <w:r>
-        <w:rPr>
-          <w:rFonts w:ascii="Times New Roman" w:hAnsi="Times New Roman" w:cs="Times New Roman"/>
-          <w:color w:val="222222"/>
-          <w:sz w:val="24"/>
-          <w:szCs w:val="24"/>
-          <w:shd w:val="clear" w:color="auto" w:fill="FFFFFF"/>
-        </w:rPr>
-        <w:t>anemia</w:t>
-      </w:r>
-      <w:r>
-        <w:rPr>
-          <w:rFonts w:ascii="Times New Roman" w:hAnsi="Times New Roman" w:cs="Times New Roman"/>
-          <w:color w:val="222222"/>
-          <w:sz w:val="24"/>
-          <w:szCs w:val="24"/>
-          <w:shd w:val="clear" w:color="auto" w:fill="FFFFFF"/>
-        </w:rPr>
-        <w:t xml:space="preserve">, splenomegali (pembesaran limpa), </w:t>
-      </w:r>
-      <w:r>
-        <w:rPr>
-          <w:rFonts w:ascii="Times New Roman" w:hAnsi="Times New Roman" w:cs="Times New Roman"/>
-          <w:color w:val="222222"/>
-          <w:sz w:val="24"/>
-          <w:szCs w:val="24"/>
-          <w:shd w:val="clear" w:color="auto" w:fill="FFFFFF"/>
-        </w:rPr>
-        <w:t>sakit kepala, ny</w:t>
-      </w:r>
-      <w:r>
-        <w:rPr>
-          <w:rFonts w:ascii="Times New Roman" w:hAnsi="Times New Roman" w:cs="Times New Roman"/>
-          <w:color w:val="222222"/>
-          <w:sz w:val="24"/>
-          <w:szCs w:val="24"/>
-          <w:shd w:val="clear" w:color="auto" w:fill="FFFFFF"/>
-        </w:rPr>
-        <w:t xml:space="preserve">eri tungkai, lesu, mual, muntah, </w:t>
-      </w:r>
-      <w:r>
-        <w:rPr>
-          <w:rFonts w:ascii="Times New Roman" w:hAnsi="Times New Roman" w:cs="Times New Roman"/>
-          <w:color w:val="222222"/>
-          <w:sz w:val="24"/>
-          <w:szCs w:val="24"/>
-          <w:shd w:val="clear" w:color="auto" w:fill="FFFFFF"/>
-        </w:rPr>
-        <w:t>diare</w:t>
-      </w:r>
-      <w:r>
-        <w:rPr>
-          <w:rFonts w:ascii="Times New Roman" w:hAnsi="Times New Roman" w:cs="Times New Roman"/>
-          <w:color w:val="222222"/>
-          <w:sz w:val="24"/>
-          <w:szCs w:val="24"/>
-          <w:shd w:val="clear" w:color="auto" w:fill="FFFFFF"/>
-        </w:rPr>
-        <w:t xml:space="preserve">, </w:t>
-      </w:r>
-      <w:r>
-        <w:rPr>
-          <w:rFonts w:ascii="Times New Roman" w:hAnsi="Times New Roman" w:cs="Times New Roman"/>
-          <w:color w:val="222222"/>
-          <w:sz w:val="24"/>
-          <w:szCs w:val="24"/>
-          <w:shd w:val="clear" w:color="auto" w:fill="FFFFFF"/>
-        </w:rPr>
-        <w:t>kejang</w:t>
-      </w:r>
-      <w:r>
-        <w:rPr>
-          <w:rFonts w:ascii="Times New Roman" w:hAnsi="Times New Roman" w:cs="Times New Roman"/>
-          <w:color w:val="222222"/>
-          <w:sz w:val="24"/>
-          <w:szCs w:val="24"/>
-          <w:shd w:val="clear" w:color="auto" w:fill="FFFFFF"/>
-        </w:rPr>
-        <w:t xml:space="preserve">, Demam diatas </w:t>
-      </w:r>
-      <w:r>
-        <w:rPr>
-          <w:rFonts w:ascii="Times New Roman" w:hAnsi="Times New Roman" w:cs="Times New Roman"/>
-          <w:color w:val="222222"/>
-          <w:sz w:val="24"/>
-          <w:szCs w:val="24"/>
-          <w:shd w:val="clear" w:color="auto" w:fill="FFFFFF"/>
-        </w:rPr>
-        <w:t>≥4</w:t>
-      </w:r>
-      <w:r>
-        <w:rPr>
-          <w:rFonts w:ascii="Times New Roman" w:hAnsi="Times New Roman" w:cs="Times New Roman"/>
-          <w:color w:val="222222"/>
-          <w:sz w:val="24"/>
-          <w:szCs w:val="24"/>
-          <w:shd w:val="clear" w:color="auto" w:fill="FFFFFF"/>
-        </w:rPr>
-        <w:t xml:space="preserve">0. </w:t>
-      </w:r>
-    </w:p>
-    <w:p>
-      <w:pPr>
-        <w:spacing w:after="0" w:line="360" w:lineRule="auto"/>
-        <w:jc w:val="both"/>
-        <w:rPr>
-          <w:rFonts w:ascii="Times New Roman" w:hAnsi="Times New Roman" w:cs="Times New Roman"/>
-          <w:color w:val="222222"/>
-          <w:sz w:val="24"/>
-          <w:szCs w:val="24"/>
-          <w:shd w:val="clear" w:color="auto" w:fill="FFFFFF"/>
-        </w:rPr>
-      </w:pPr>
-    </w:p>
-    <w:p>
-      <w:pPr>
-        <w:spacing w:after="0" w:line="360" w:lineRule="auto"/>
-        <w:jc w:val="both"/>
-        <w:rPr>
-          <w:rFonts w:ascii="Times New Roman" w:hAnsi="Times New Roman" w:cs="Times New Roman"/>
-          <w:b/>
-          <w:color w:val="222222"/>
-          <w:sz w:val="24"/>
-          <w:szCs w:val="24"/>
-          <w:shd w:val="clear" w:color="auto" w:fill="FFFFFF"/>
-        </w:rPr>
-      </w:pPr>
-      <w:r>
-        <w:rPr>
-          <w:rFonts w:ascii="Times New Roman" w:hAnsi="Times New Roman" w:cs="Times New Roman"/>
-          <w:b/>
-          <w:color w:val="222222"/>
-          <w:sz w:val="24"/>
-          <w:szCs w:val="24"/>
-          <w:shd w:val="clear" w:color="auto" w:fill="FFFFFF"/>
-        </w:rPr>
-        <w:t>Malaria Ovale</w:t>
-      </w:r>
-    </w:p>
-    <w:p>
-      <w:pPr>
-        <w:spacing w:after="0" w:line="360" w:lineRule="auto"/>
-        <w:jc w:val="both"/>
-        <w:rPr>
-          <w:rFonts w:ascii="Times New Roman" w:hAnsi="Times New Roman" w:cs="Times New Roman"/>
-          <w:color w:val="222222"/>
-          <w:sz w:val="24"/>
-          <w:szCs w:val="24"/>
-          <w:shd w:val="clear" w:color="auto" w:fill="FFFFFF"/>
-        </w:rPr>
-      </w:pPr>
-      <w:r>
-        <w:rPr>
-          <w:rFonts w:ascii="Times New Roman" w:hAnsi="Times New Roman" w:cs="Times New Roman"/>
-          <w:sz w:val="24"/>
-          <w:szCs w:val="24"/>
-        </w:rPr>
-        <w:t>Penyebabnya yaitu Plasmodium</w:t>
-      </w:r>
-      <w:r>
-        <w:rPr>
-          <w:rFonts w:ascii="Times New Roman" w:hAnsi="Times New Roman" w:cs="Times New Roman"/>
-          <w:color w:val="222222"/>
-          <w:sz w:val="24"/>
-          <w:szCs w:val="24"/>
-          <w:shd w:val="clear" w:color="auto" w:fill="FFFFFF"/>
-        </w:rPr>
-        <w:t xml:space="preserve"> </w:t>
-      </w:r>
-      <w:r>
-        <w:rPr>
-          <w:rFonts w:ascii="Times New Roman" w:hAnsi="Times New Roman" w:cs="Times New Roman"/>
-          <w:color w:val="222222"/>
-          <w:sz w:val="24"/>
-          <w:szCs w:val="24"/>
-          <w:shd w:val="clear" w:color="auto" w:fill="FFFFFF"/>
-        </w:rPr>
-        <w:t xml:space="preserve">ovale. </w:t>
-      </w:r>
-      <w:r>
-        <w:rPr>
-          <w:rFonts w:ascii="Times New Roman" w:hAnsi="Times New Roman" w:cs="Times New Roman"/>
-          <w:color w:val="222222"/>
-          <w:sz w:val="24"/>
-          <w:szCs w:val="24"/>
-          <w:shd w:val="clear" w:color="auto" w:fill="FFFFFF"/>
-        </w:rPr>
-        <w:t>Malaria ovale merupakan bentuk malaria paling ringan dari semua jenis malaria. Masa inkubasinya sekitar 11 – 16 hari. Gejala yang muncul hampir sama dengan malaria vivax namun lebih ringan serta puncak demam juga lebih rendah. Serangan dirasakan setiap 3 – 4 hari dan terjadi pada malam hari. Malaria ovale dapat sembuh spontan tanpa pengobatan.</w:t>
-      </w:r>
-    </w:p>
-    <w:p>
-      <w:pPr>
-        <w:spacing w:after="0" w:line="360" w:lineRule="auto"/>
-        <w:jc w:val="both"/>
-        <w:rPr>
-          <w:rFonts w:ascii="Times New Roman" w:hAnsi="Times New Roman" w:cs="Times New Roman"/>
-          <w:color w:val="222222"/>
-          <w:sz w:val="24"/>
-          <w:szCs w:val="24"/>
-          <w:shd w:val="clear" w:color="auto" w:fill="FFFFFF"/>
-        </w:rPr>
-      </w:pPr>
-      <w:r>
-        <w:rPr>
-          <w:rFonts w:ascii="Times New Roman" w:hAnsi="Times New Roman" w:cs="Times New Roman"/>
-          <w:b/>
-          <w:color w:val="222222"/>
-          <w:sz w:val="24"/>
-          <w:szCs w:val="24"/>
-          <w:shd w:val="clear" w:color="auto" w:fill="FFFFFF"/>
-        </w:rPr>
-        <w:t>Gejala :</w:t>
-      </w:r>
-      <w:r>
-        <w:rPr>
-          <w:rFonts w:ascii="Times New Roman" w:hAnsi="Times New Roman" w:cs="Times New Roman"/>
-          <w:b/>
-          <w:color w:val="222222"/>
-          <w:sz w:val="24"/>
-          <w:szCs w:val="24"/>
-          <w:shd w:val="clear" w:color="auto" w:fill="FFFFFF"/>
-        </w:rPr>
-        <w:t xml:space="preserve"> </w:t>
-      </w:r>
-      <w:r>
-        <w:rPr>
-          <w:rFonts w:ascii="Times New Roman" w:hAnsi="Times New Roman" w:cs="Times New Roman"/>
-          <w:color w:val="222222"/>
-          <w:sz w:val="24"/>
-          <w:szCs w:val="24"/>
-          <w:shd w:val="clear" w:color="auto" w:fill="FFFFFF"/>
-        </w:rPr>
-        <w:t>demam yang hilang timbul yang tidak teratur</w:t>
-      </w:r>
-      <w:r>
-        <w:rPr>
-          <w:rFonts w:ascii="Times New Roman" w:hAnsi="Times New Roman" w:cs="Times New Roman"/>
-          <w:color w:val="222222"/>
-          <w:sz w:val="24"/>
-          <w:szCs w:val="24"/>
-          <w:shd w:val="clear" w:color="auto" w:fill="FFFFFF"/>
-        </w:rPr>
-        <w:t xml:space="preserve">, demam terjadi setiap </w:t>
-      </w:r>
-      <w:r>
-        <w:rPr>
-          <w:rFonts w:ascii="Times New Roman" w:hAnsi="Times New Roman" w:cs="Times New Roman"/>
-          <w:color w:val="222222"/>
-          <w:sz w:val="24"/>
-          <w:szCs w:val="24"/>
-          <w:shd w:val="clear" w:color="auto" w:fill="FFFFFF"/>
-        </w:rPr>
-        <w:t xml:space="preserve"> jam</w:t>
-      </w:r>
-      <w:r>
-        <w:rPr>
-          <w:rFonts w:ascii="Times New Roman" w:hAnsi="Times New Roman" w:cs="Times New Roman"/>
-          <w:color w:val="222222"/>
-          <w:sz w:val="24"/>
-          <w:szCs w:val="24"/>
-          <w:shd w:val="clear" w:color="auto" w:fill="FFFFFF"/>
-        </w:rPr>
-        <w:t xml:space="preserve">, dingin </w:t>
-      </w:r>
-      <w:r>
-        <w:rPr>
-          <w:rFonts w:ascii="Times New Roman" w:hAnsi="Times New Roman" w:cs="Times New Roman"/>
-          <w:color w:val="222222"/>
-          <w:sz w:val="24"/>
-          <w:szCs w:val="24"/>
-          <w:shd w:val="clear" w:color="auto" w:fill="FFFFFF"/>
-        </w:rPr>
-        <w:t>panas dan berkeringat</w:t>
-      </w:r>
-      <w:r>
-        <w:rPr>
-          <w:rFonts w:ascii="Times New Roman" w:hAnsi="Times New Roman" w:cs="Times New Roman"/>
-          <w:color w:val="222222"/>
-          <w:sz w:val="24"/>
-          <w:szCs w:val="24"/>
-          <w:shd w:val="clear" w:color="auto" w:fill="FFFFFF"/>
-        </w:rPr>
-        <w:t xml:space="preserve">, dirasakan pada </w:t>
-      </w:r>
-      <w:r>
-        <w:rPr>
-          <w:rFonts w:ascii="Times New Roman" w:hAnsi="Times New Roman" w:cs="Times New Roman"/>
-          <w:color w:val="222222"/>
-          <w:sz w:val="24"/>
-          <w:szCs w:val="24"/>
-          <w:shd w:val="clear" w:color="auto" w:fill="FFFFFF"/>
-        </w:rPr>
-        <w:t>malam hari</w:t>
-      </w:r>
-      <w:r>
-        <w:rPr>
-          <w:rFonts w:ascii="Times New Roman" w:hAnsi="Times New Roman" w:cs="Times New Roman"/>
-          <w:color w:val="222222"/>
-          <w:sz w:val="24"/>
-          <w:szCs w:val="24"/>
-          <w:shd w:val="clear" w:color="auto" w:fill="FFFFFF"/>
-        </w:rPr>
-        <w:t xml:space="preserve">, </w:t>
-      </w:r>
-      <w:r>
-        <w:rPr>
-          <w:rFonts w:ascii="Times New Roman" w:hAnsi="Times New Roman" w:cs="Times New Roman"/>
-          <w:color w:val="222222"/>
-          <w:sz w:val="24"/>
-          <w:szCs w:val="24"/>
-          <w:shd w:val="clear" w:color="auto" w:fill="FFFFFF"/>
-        </w:rPr>
-        <w:t>sakit kepala</w:t>
-      </w:r>
-      <w:r>
-        <w:rPr>
-          <w:rFonts w:ascii="Times New Roman" w:hAnsi="Times New Roman" w:cs="Times New Roman"/>
-          <w:color w:val="222222"/>
-          <w:sz w:val="24"/>
-          <w:szCs w:val="24"/>
-          <w:shd w:val="clear" w:color="auto" w:fill="FFFFFF"/>
-        </w:rPr>
-        <w:t>, klasik trias.</w:t>
-      </w:r>
-    </w:p>
-    <w:p>
-      <w:pPr>
-        <w:spacing w:after="0" w:line="360" w:lineRule="auto"/>
-        <w:jc w:val="both"/>
-        <w:rPr>
-          <w:rFonts w:ascii="Times New Roman" w:hAnsi="Times New Roman" w:cs="Times New Roman"/>
-          <w:b/>
-          <w:color w:val="222222"/>
-          <w:sz w:val="24"/>
-          <w:szCs w:val="24"/>
-          <w:shd w:val="clear" w:color="auto" w:fill="FFFFFF"/>
-        </w:rPr>
-      </w:pPr>
-      <w:r>
-        <w:rPr>
-          <w:rFonts w:ascii="Times New Roman" w:hAnsi="Times New Roman" w:cs="Times New Roman"/>
-          <w:b/>
-          <w:color w:val="222222"/>
-          <w:sz w:val="24"/>
-          <w:szCs w:val="24"/>
-          <w:shd w:val="clear" w:color="auto" w:fill="FFFFFF"/>
-        </w:rPr>
-        <w:t>Malaria Kuartana</w:t>
-      </w:r>
-      <w:r>
-        <w:rPr>
-          <w:rFonts w:ascii="Times New Roman" w:hAnsi="Times New Roman" w:cs="Times New Roman"/>
-          <w:b/>
-          <w:color w:val="222222"/>
-          <w:sz w:val="24"/>
-          <w:szCs w:val="24"/>
-          <w:shd w:val="clear" w:color="auto" w:fill="FFFFFF"/>
-        </w:rPr>
-        <w:t xml:space="preserve"> /</w:t>
-      </w:r>
-      <w:r>
-        <w:rPr>
-          <w:rFonts w:ascii="Times New Roman" w:hAnsi="Times New Roman" w:cs="Times New Roman"/>
-          <w:b/>
-          <w:color w:val="222222"/>
-          <w:sz w:val="24"/>
-          <w:szCs w:val="24"/>
-          <w:shd w:val="clear" w:color="auto" w:fill="FFFFFF"/>
-        </w:rPr>
-        <w:t xml:space="preserve"> </w:t>
-      </w:r>
-      <w:r>
-        <w:rPr>
-          <w:rFonts w:ascii="Times New Roman" w:hAnsi="Times New Roman" w:cs="Times New Roman"/>
-          <w:b/>
-          <w:color w:val="222222"/>
-          <w:sz w:val="24"/>
-          <w:szCs w:val="24"/>
-          <w:shd w:val="clear" w:color="auto" w:fill="FFFFFF"/>
-        </w:rPr>
-        <w:t>Malaria</w:t>
-      </w:r>
-      <w:r>
-        <w:rPr>
-          <w:rFonts w:ascii="Times New Roman" w:hAnsi="Times New Roman" w:cs="Times New Roman"/>
-          <w:b/>
-          <w:color w:val="222222"/>
-          <w:sz w:val="24"/>
-          <w:szCs w:val="24"/>
-          <w:shd w:val="clear" w:color="auto" w:fill="FFFFFF"/>
-        </w:rPr>
-        <w:t xml:space="preserve"> M</w:t>
-      </w:r>
-      <w:r>
-        <w:rPr>
-          <w:rFonts w:ascii="Times New Roman" w:hAnsi="Times New Roman" w:cs="Times New Roman"/>
-          <w:b/>
-          <w:color w:val="222222"/>
-          <w:sz w:val="24"/>
-          <w:szCs w:val="24"/>
-          <w:shd w:val="clear" w:color="auto" w:fill="FFFFFF"/>
-        </w:rPr>
-        <w:t>alariae</w:t>
-      </w:r>
-    </w:p>
-    <w:p>
-      <w:pPr>
-        <w:spacing w:after="0" w:line="360" w:lineRule="auto"/>
-        <w:jc w:val="both"/>
-        <w:rPr>
-          <w:rFonts w:ascii="Times New Roman" w:hAnsi="Times New Roman" w:cs="Times New Roman"/>
-          <w:sz w:val="24"/>
-          <w:szCs w:val="24"/>
-        </w:rPr>
-      </w:pPr>
-      <w:r>
-        <w:rPr>
-          <w:rFonts w:ascii="Times New Roman" w:hAnsi="Times New Roman" w:cs="Times New Roman"/>
-          <w:sz w:val="24"/>
-          <w:szCs w:val="24"/>
-        </w:rPr>
-        <w:lastRenderedPageBreak/>
-        <w:t xml:space="preserve">Merupakan malaria yang cukup jarang ditemukan. Penyebabnya yaitu Plasmodium Malariae. </w:t>
-      </w:r>
-      <w:r>
-        <w:rPr>
-          <w:rFonts w:ascii="Times New Roman" w:hAnsi="Times New Roman" w:cs="Times New Roman"/>
-          <w:sz w:val="24"/>
-          <w:szCs w:val="24"/>
-        </w:rPr>
-        <w:t>Masa inkubasinya berkisar 18 – 40 hari. Gejala malaria kuartana mirip dengan malaria vivax namun lebih ringan. Pembesaran limpa juga didapatkan pembesaran ringan saja. Walaupun jarang menimbulkan komplikasi, malaria ini dapat menyebabkan sindroma nefrotik (penyakit pada ginjal). Diduga komplikasi ginjal ini disebabkan karena adanya kompleks imun yang terdapat pada ginjal. Jika sudah terjadi komplikasi ini, respon terhadap pengobatan anti malaria sering tidak menolong. Pengobatan yang diberikan lebih dari pengobatan anti malaria biasa.</w:t>
-      </w:r>
-    </w:p>
-    <w:p>
-      <w:pPr>
-        <w:spacing w:after="0" w:line="360" w:lineRule="auto"/>
-        <w:jc w:val="both"/>
-        <w:rPr>
-          <w:rFonts w:ascii="Times New Roman" w:hAnsi="Times New Roman" w:cs="Times New Roman"/>
-          <w:b/>
-          <w:sz w:val="24"/>
-          <w:szCs w:val="24"/>
-        </w:rPr>
-      </w:pPr>
-      <w:r>
-        <w:rPr>
-          <w:rFonts w:ascii="Times New Roman" w:hAnsi="Times New Roman" w:cs="Times New Roman"/>
-          <w:b/>
-          <w:sz w:val="24"/>
-          <w:szCs w:val="24"/>
-        </w:rPr>
-        <w:t xml:space="preserve">Gejala : </w:t>
-      </w:r>
-      <w:r>
-        <w:rPr>
-          <w:rFonts w:ascii="Times New Roman" w:hAnsi="Times New Roman" w:cs="Times New Roman"/>
-          <w:color w:val="222222"/>
-          <w:sz w:val="24"/>
-          <w:szCs w:val="24"/>
-          <w:shd w:val="clear" w:color="auto" w:fill="FFFFFF"/>
-        </w:rPr>
-        <w:t>demam terjadi setiap 96</w:t>
-      </w:r>
-      <w:r>
-        <w:rPr>
-          <w:rFonts w:ascii="Times New Roman" w:hAnsi="Times New Roman" w:cs="Times New Roman"/>
-          <w:color w:val="222222"/>
-          <w:sz w:val="24"/>
-          <w:szCs w:val="24"/>
-          <w:shd w:val="clear" w:color="auto" w:fill="FFFFFF"/>
-        </w:rPr>
-        <w:t xml:space="preserve"> jam</w:t>
-      </w:r>
-      <w:r>
-        <w:rPr>
-          <w:rFonts w:ascii="Times New Roman" w:hAnsi="Times New Roman" w:cs="Times New Roman"/>
-          <w:color w:val="222222"/>
-          <w:sz w:val="24"/>
-          <w:szCs w:val="24"/>
-          <w:shd w:val="clear" w:color="auto" w:fill="FFFFFF"/>
-        </w:rPr>
-        <w:t xml:space="preserve"> atau 4 hari</w:t>
-      </w:r>
-      <w:r>
-        <w:rPr>
-          <w:rFonts w:ascii="Times New Roman" w:hAnsi="Times New Roman" w:cs="Times New Roman"/>
-          <w:color w:val="222222"/>
-          <w:sz w:val="24"/>
-          <w:szCs w:val="24"/>
-          <w:shd w:val="clear" w:color="auto" w:fill="FFFFFF"/>
-        </w:rPr>
-        <w:t xml:space="preserve">, </w:t>
-      </w:r>
-      <w:r>
-        <w:rPr>
-          <w:rFonts w:ascii="Times New Roman" w:hAnsi="Times New Roman" w:cs="Times New Roman"/>
-          <w:sz w:val="24"/>
-          <w:szCs w:val="24"/>
-        </w:rPr>
-        <w:t>Pembesaran limpa</w:t>
-      </w:r>
-      <w:r>
-        <w:rPr>
-          <w:rFonts w:ascii="Times New Roman" w:hAnsi="Times New Roman" w:cs="Times New Roman"/>
-          <w:sz w:val="24"/>
-          <w:szCs w:val="24"/>
-        </w:rPr>
-        <w:t xml:space="preserve">, </w:t>
-      </w:r>
-      <w:r>
-        <w:rPr>
-          <w:rFonts w:ascii="Times New Roman" w:hAnsi="Times New Roman" w:cs="Times New Roman"/>
-          <w:color w:val="222222"/>
-          <w:sz w:val="24"/>
-          <w:szCs w:val="24"/>
-          <w:shd w:val="clear" w:color="auto" w:fill="FFFFFF"/>
-        </w:rPr>
-        <w:t>demam yang hilang timbul yang tidak teratur</w:t>
-      </w:r>
-      <w:r>
-        <w:rPr>
-          <w:rFonts w:ascii="Times New Roman" w:hAnsi="Times New Roman" w:cs="Times New Roman"/>
-          <w:color w:val="222222"/>
-          <w:sz w:val="24"/>
-          <w:szCs w:val="24"/>
-          <w:shd w:val="clear" w:color="auto" w:fill="FFFFFF"/>
-        </w:rPr>
-        <w:t>,</w:t>
-      </w:r>
-      <w:r>
-        <w:t xml:space="preserve"> </w:t>
-      </w:r>
-      <w:r>
-        <w:rPr>
-          <w:rFonts w:ascii="Times New Roman" w:hAnsi="Times New Roman" w:cs="Times New Roman"/>
-          <w:color w:val="222222"/>
-          <w:sz w:val="24"/>
-          <w:szCs w:val="24"/>
-          <w:shd w:val="clear" w:color="auto" w:fill="FFFFFF"/>
-        </w:rPr>
-        <w:t xml:space="preserve">sakit kepala, </w:t>
-      </w:r>
-      <w:r>
-        <w:rPr>
-          <w:rFonts w:ascii="Times New Roman" w:hAnsi="Times New Roman" w:cs="Times New Roman"/>
-          <w:color w:val="222222"/>
-          <w:sz w:val="24"/>
-          <w:szCs w:val="24"/>
-          <w:shd w:val="clear" w:color="auto" w:fill="FFFFFF"/>
-        </w:rPr>
-        <w:t>hilang kesadaran.</w:t>
-      </w:r>
     </w:p>
     <w:sectPr>
       <w:pgSz w:w="11906" w:h="16838"/>

</xml_diff>